<commit_message>
Linked List Type 구현
</commit_message>
<xml_diff>
--- a/Chapter_06/Chapter_06_궁금증.docx
+++ b/Chapter_06/Chapter_06_궁금증.docx
@@ -5,7 +5,6 @@
     <w:p>
       <w:pPr>
         <w:rPr>
-          <w:rFonts w:hint="eastAsia"/>
           <w:b/>
           <w:bCs/>
         </w:rPr>
@@ -59,11 +58,18 @@
         <w:t>연결 리스트 I</w:t>
       </w:r>
     </w:p>
-    <w:p/>
     <w:p/>
     <w:p>
       <w:pPr>
         <w:rPr>
+          <w:rFonts w:hint="eastAsia"/>
+        </w:rPr>
+      </w:pPr>
+    </w:p>
+    <w:p>
+      <w:pPr>
+        <w:rPr>
+          <w:rFonts w:hint="eastAsia"/>
           <w:b/>
           <w:bCs/>
         </w:rPr>
@@ -74,10 +80,209 @@
           <w:b/>
           <w:bCs/>
         </w:rPr>
-        <w:t xml:space="preserve">- </w:t>
+        <w:t xml:space="preserve">- 특정 항에 insert를 하려면 그 </w:t>
+      </w:r>
+      <w:r>
+        <w:rPr>
+          <w:b/>
+          <w:bCs/>
+        </w:rPr>
+        <w:t>이전</w:t>
+      </w:r>
+      <w:r>
+        <w:rPr>
+          <w:rFonts w:hint="eastAsia"/>
+          <w:b/>
+          <w:bCs/>
+        </w:rPr>
+        <w:t xml:space="preserve"> 노드를 가리키는 pre 포인터가 필요하다는데 그건 어떻게 알아내지?</w:t>
       </w:r>
     </w:p>
-    <w:p/>
+    <w:p>
+      <w:pPr>
+        <w:rPr>
+          <w:rFonts w:hint="eastAsia"/>
+        </w:rPr>
+      </w:pPr>
+      <w:r>
+        <w:rPr>
+          <w:rFonts w:hint="eastAsia"/>
+        </w:rPr>
+        <w:t xml:space="preserve">연결 리스트에서 고정되어 있는 포인터는 head 포인터밖에 없다. 따라서 </w:t>
+      </w:r>
+      <w:r>
+        <w:rPr>
+          <w:rFonts w:hint="eastAsia"/>
+        </w:rPr>
+        <w:t xml:space="preserve">pre = head라고 하고, pre = pre -&gt; link 를 여러 번 이용하여 원하는 인덱스까지 찾아가는 방법밖에는 </w:t>
+      </w:r>
+      <w:proofErr w:type="spellStart"/>
+      <w:r>
+        <w:rPr>
+          <w:rFonts w:hint="eastAsia"/>
+        </w:rPr>
+        <w:t>없어보인다</w:t>
+      </w:r>
+      <w:proofErr w:type="spellEnd"/>
+      <w:r>
+        <w:rPr>
+          <w:rFonts w:hint="eastAsia"/>
+        </w:rPr>
+        <w:t>.</w:t>
+      </w:r>
+      <w:r>
+        <w:rPr>
+          <w:rFonts w:hint="eastAsia"/>
+        </w:rPr>
+        <w:t xml:space="preserve"> 책에서 만든 함수들은 직접 사용하라고 만든 것이 아닌, 메커니즘을 생각해 보자는 의미인 </w:t>
+      </w:r>
+      <w:r>
+        <w:rPr>
+          <w:rFonts w:hint="eastAsia"/>
+        </w:rPr>
+        <w:t>듯</w:t>
+      </w:r>
+      <w:r>
+        <w:t>싶다</w:t>
+      </w:r>
+      <w:r>
+        <w:rPr>
+          <w:rFonts w:hint="eastAsia"/>
+        </w:rPr>
+        <w:t>.</w:t>
+      </w:r>
+    </w:p>
+    <w:p>
+      <w:pPr>
+        <w:rPr>
+          <w:rFonts w:hint="eastAsia"/>
+        </w:rPr>
+      </w:pPr>
+    </w:p>
+    <w:p>
+      <w:pPr>
+        <w:rPr>
+          <w:b/>
+          <w:bCs/>
+        </w:rPr>
+      </w:pPr>
+      <w:r>
+        <w:rPr>
+          <w:b/>
+          <w:bCs/>
+        </w:rPr>
+        <w:t xml:space="preserve">- 왜 insert, delete등의 함수의 반환형이 void가 </w:t>
+      </w:r>
+      <w:r>
+        <w:rPr>
+          <w:rFonts w:hint="eastAsia"/>
+          <w:b/>
+          <w:bCs/>
+        </w:rPr>
+        <w:t>아닐까</w:t>
+      </w:r>
+      <w:r>
+        <w:rPr>
+          <w:b/>
+          <w:bCs/>
+        </w:rPr>
+        <w:t>?</w:t>
+      </w:r>
+    </w:p>
+    <w:p>
+      <w:pPr>
+        <w:rPr>
+          <w:rFonts w:hint="eastAsia"/>
+        </w:rPr>
+      </w:pPr>
+      <w:r>
+        <w:rPr>
+          <w:rFonts w:hint="eastAsia"/>
+        </w:rPr>
+        <w:t xml:space="preserve">만약 가장 앞의 값을 지우거나, 가장 앞에 추가하지만 않는다면 void 형태로 </w:t>
+      </w:r>
+      <w:proofErr w:type="spellStart"/>
+      <w:r>
+        <w:rPr>
+          <w:rFonts w:hint="eastAsia"/>
+        </w:rPr>
+        <w:t>함수값을</w:t>
+      </w:r>
+      <w:proofErr w:type="spellEnd"/>
+      <w:r>
+        <w:rPr>
+          <w:rFonts w:hint="eastAsia"/>
+        </w:rPr>
+        <w:t xml:space="preserve"> 반환하지 않아도 상관 없을 것 같다. 그렇지만 가장 앞 순서에 추가하거나 지우게 된다면 head포인터가 가리키는 것이 달라지게 된다. </w:t>
+      </w:r>
+      <w:r>
+        <w:rPr>
+          <w:rFonts w:hint="eastAsia"/>
+        </w:rPr>
+        <w:t xml:space="preserve">이럴 경우 함수내에서 head값을 바꾸려면 이중 포인터를 이용해야 하는데 이 책에서는 이중 포인터를 사용하지 않는다고 했고, 그러려면 </w:t>
+      </w:r>
+      <w:r>
+        <w:t>head = insert()의 형태로</w:t>
+      </w:r>
+      <w:r>
+        <w:rPr>
+          <w:rFonts w:hint="eastAsia"/>
+        </w:rPr>
+        <w:t xml:space="preserve"> </w:t>
+      </w:r>
+      <w:r>
+        <w:rPr>
+          <w:rFonts w:hint="eastAsia"/>
+        </w:rPr>
+        <w:t xml:space="preserve">head포인터의 값을 바꿔주어야 </w:t>
+      </w:r>
+      <w:r>
+        <w:rPr>
+          <w:rFonts w:hint="eastAsia"/>
+        </w:rPr>
+        <w:t>한다. 따라서</w:t>
+      </w:r>
+      <w:r>
+        <w:rPr>
+          <w:rFonts w:hint="eastAsia"/>
+        </w:rPr>
+        <w:t xml:space="preserve"> </w:t>
+      </w:r>
+      <w:r>
+        <w:rPr>
+          <w:rFonts w:hint="eastAsia"/>
+        </w:rPr>
+        <w:t xml:space="preserve">이 경우에는 </w:t>
+      </w:r>
+      <w:proofErr w:type="spellStart"/>
+      <w:r>
+        <w:rPr>
+          <w:rFonts w:hint="eastAsia"/>
+        </w:rPr>
+        <w:t>반환값이</w:t>
+      </w:r>
+      <w:proofErr w:type="spellEnd"/>
+      <w:r>
+        <w:rPr>
+          <w:rFonts w:hint="eastAsia"/>
+        </w:rPr>
+        <w:t xml:space="preserve"> </w:t>
+      </w:r>
+      <w:proofErr w:type="spellStart"/>
+      <w:r>
+        <w:rPr>
+          <w:rFonts w:hint="eastAsia"/>
+        </w:rPr>
+        <w:t>필요해진다</w:t>
+      </w:r>
+      <w:proofErr w:type="spellEnd"/>
+      <w:r>
+        <w:rPr>
+          <w:rFonts w:hint="eastAsia"/>
+        </w:rPr>
+        <w:t>.</w:t>
+      </w:r>
+    </w:p>
     <w:sectPr>
       <w:pgSz w:w="11906" w:h="16838"/>
       <w:pgMar w:top="1701" w:right="1440" w:bottom="1440" w:left="1440" w:header="851" w:footer="992" w:gutter="0"/>

</xml_diff>